<commit_message>
Update TERM PROJECT PROPOSAL DOCUMENT.docx
</commit_message>
<xml_diff>
--- a/Milestone One/TERM PROJECT PROPOSAL DOCUMENT.docx
+++ b/Milestone One/TERM PROJECT PROPOSAL DOCUMENT.docx
@@ -1,6 +1,6 @@
 
 <file path=word/document.xml><?xml version="1.0" encoding="utf-8"?>
-<w:document xmlns:wpc="http://schemas.microsoft.com/office/word/2010/wordprocessingCanvas" xmlns:cx="http://schemas.microsoft.com/office/drawing/2014/chartex" xmlns:cx1="http://schemas.microsoft.com/office/drawing/2015/9/8/chartex" xmlns:cx2="http://schemas.microsoft.com/office/drawing/2015/10/21/chartex" xmlns:cx3="http://schemas.microsoft.com/office/drawing/2016/5/9/chartex" xmlns:cx4="http://schemas.microsoft.com/office/drawing/2016/5/10/chartex" xmlns:cx5="http://schemas.microsoft.com/office/drawing/2016/5/11/chartex" xmlns:cx6="http://schemas.microsoft.com/office/drawing/2016/5/12/chartex" xmlns:cx7="http://schemas.microsoft.com/office/drawing/2016/5/13/chartex" xmlns:cx8="http://schemas.microsoft.com/office/drawing/2016/5/14/chartex" xmlns:mc="http://schemas.openxmlformats.org/markup-compatibility/2006" xmlns:aink="http://schemas.microsoft.com/office/drawing/2016/ink" xmlns:am3d="http://schemas.microsoft.com/office/drawing/2017/model3d" xmlns:o="urn:schemas-microsoft-com:office:office" xmlns:r="http://schemas.openxmlformats.org/officeDocument/2006/relationships" xmlns:m="http://schemas.openxmlformats.org/officeDocument/2006/math" xmlns:v="urn:schemas-microsoft-com:vml" xmlns:wp14="http://schemas.microsoft.com/office/word/2010/wordprocessingDrawing" xmlns:wp="http://schemas.openxmlformats.org/drawingml/2006/wordprocessingDrawing" xmlns:w10="urn:schemas-microsoft-com:office:word" xmlns:w="http://schemas.openxmlformats.org/wordprocessingml/2006/main" xmlns:w14="http://schemas.microsoft.com/office/word/2010/wordml" xmlns:w15="http://schemas.microsoft.com/office/word/2012/wordml" xmlns:w16cid="http://schemas.microsoft.com/office/word/2016/wordml/cid" xmlns:w16se="http://schemas.microsoft.com/office/word/2015/wordml/symex" xmlns:wpg="http://schemas.microsoft.com/office/word/2010/wordprocessingGroup" xmlns:wpi="http://schemas.microsoft.com/office/word/2010/wordprocessingInk" xmlns:wne="http://schemas.microsoft.com/office/word/2006/wordml" xmlns:wps="http://schemas.microsoft.com/office/word/2010/wordprocessingShape" mc:Ignorable="w14 w15 w16se w16cid wp14">
+<w:document xmlns:wpc="http://schemas.microsoft.com/office/word/2010/wordprocessingCanvas" xmlns:cx="http://schemas.microsoft.com/office/drawing/2014/chartex" xmlns:cx1="http://schemas.microsoft.com/office/drawing/2015/9/8/chartex" xmlns:cx2="http://schemas.microsoft.com/office/drawing/2015/10/21/chartex" xmlns:cx3="http://schemas.microsoft.com/office/drawing/2016/5/9/chartex" xmlns:cx4="http://schemas.microsoft.com/office/drawing/2016/5/10/chartex" xmlns:cx5="http://schemas.microsoft.com/office/drawing/2016/5/11/chartex" xmlns:cx6="http://schemas.microsoft.com/office/drawing/2016/5/12/chartex" xmlns:cx7="http://schemas.microsoft.com/office/drawing/2016/5/13/chartex" xmlns:cx8="http://schemas.microsoft.com/office/drawing/2016/5/14/chartex" xmlns:mc="http://schemas.openxmlformats.org/markup-compatibility/2006" xmlns:aink="http://schemas.microsoft.com/office/drawing/2016/ink" xmlns:am3d="http://schemas.microsoft.com/office/drawing/2017/model3d" xmlns:o="urn:schemas-microsoft-com:office:office" xmlns:r="http://schemas.openxmlformats.org/officeDocument/2006/relationships" xmlns:m="http://schemas.openxmlformats.org/officeDocument/2006/math" xmlns:v="urn:schemas-microsoft-com:vml" xmlns:wp14="http://schemas.microsoft.com/office/word/2010/wordprocessingDrawing" xmlns:wp="http://schemas.openxmlformats.org/drawingml/2006/wordprocessingDrawing" xmlns:w10="urn:schemas-microsoft-com:office:word" xmlns:w="http://schemas.openxmlformats.org/wordprocessingml/2006/main" xmlns:w14="http://schemas.microsoft.com/office/word/2010/wordml" xmlns:w15="http://schemas.microsoft.com/office/word/2012/wordml" xmlns:w16cex="http://schemas.microsoft.com/office/word/2018/wordml/cex" xmlns:w16cid="http://schemas.microsoft.com/office/word/2016/wordml/cid" xmlns:w16="http://schemas.microsoft.com/office/word/2018/wordml" xmlns:w16se="http://schemas.microsoft.com/office/word/2015/wordml/symex" xmlns:wpg="http://schemas.microsoft.com/office/word/2010/wordprocessingGroup" xmlns:wpi="http://schemas.microsoft.com/office/word/2010/wordprocessingInk" xmlns:wne="http://schemas.microsoft.com/office/word/2006/wordml" xmlns:wps="http://schemas.microsoft.com/office/word/2010/wordprocessingShape" mc:Ignorable="w14 w15 w16se w16cid w16 w16cex wp14">
   <w:body>
     <w:p>
       <w:pPr>
@@ -124,8 +124,6 @@
         </w:rPr>
         <w:t>baster2013@fau.edu</w:t>
       </w:r>
-      <w:bookmarkStart w:id="0" w:name="_GoBack"/>
-      <w:bookmarkEnd w:id="0"/>
     </w:p>
     <w:p>
       <w:pPr>
@@ -223,28 +221,7 @@
           <w:sz w:val="28"/>
           <w:szCs w:val="28"/>
         </w:rPr>
-        <w:t xml:space="preserve">Being able to create </w:t>
-      </w:r>
-      <w:r>
-        <w:rPr>
-          <w:sz w:val="28"/>
-          <w:szCs w:val="28"/>
-        </w:rPr>
-        <w:t>this list</w:t>
-      </w:r>
-      <w:r>
-        <w:rPr>
-          <w:sz w:val="28"/>
-          <w:szCs w:val="28"/>
-        </w:rPr>
-        <w:t xml:space="preserve"> will eliminate the annoying task of trying to store a friend’s suggestion in your head</w:t>
-      </w:r>
-      <w:r>
-        <w:rPr>
-          <w:sz w:val="28"/>
-          <w:szCs w:val="28"/>
-        </w:rPr>
-        <w:t xml:space="preserve"> for some odd portion of the day. </w:t>
+        <w:t xml:space="preserve">Being able to create this list will eliminate the annoying task of trying to store a friend’s suggestion in your head for some odd portion of the day. </w:t>
       </w:r>
       <w:r>
         <w:rPr>
@@ -363,35 +340,17 @@
           <w:sz w:val="32"/>
           <w:szCs w:val="32"/>
         </w:rPr>
-        <w:t>COMPETETIVE ANALYSIS</w:t>
-      </w:r>
-    </w:p>
-    <w:p>
-      <w:pPr>
-        <w:jc w:val="center"/>
-        <w:rPr>
-          <w:sz w:val="32"/>
-          <w:szCs w:val="32"/>
-        </w:rPr>
-      </w:pPr>
-      <w:r>
-        <w:rPr>
-          <w:sz w:val="32"/>
-          <w:szCs w:val="32"/>
-        </w:rPr>
-        <w:t>-</w:t>
-      </w:r>
-    </w:p>
-    <w:p>
-      <w:pPr>
-        <w:jc w:val="center"/>
+        <w:t>COMPET</w:t>
+      </w:r>
+      <w:r>
         <w:rPr>
           <w:b/>
           <w:bCs/>
           <w:sz w:val="32"/>
           <w:szCs w:val="32"/>
         </w:rPr>
-      </w:pPr>
+        <w:t>I</w:t>
+      </w:r>
       <w:r>
         <w:rPr>
           <w:b/>
@@ -399,24 +358,629 @@
           <w:sz w:val="32"/>
           <w:szCs w:val="32"/>
         </w:rPr>
-        <w:t>DATA DEFINITION</w:t>
-      </w:r>
-    </w:p>
-    <w:p>
-      <w:pPr>
-        <w:jc w:val="center"/>
-        <w:rPr>
-          <w:sz w:val="32"/>
-          <w:szCs w:val="32"/>
-        </w:rPr>
-      </w:pPr>
-      <w:r>
-        <w:rPr>
-          <w:sz w:val="32"/>
-          <w:szCs w:val="32"/>
-        </w:rPr>
-        <w:t>-</w:t>
-      </w:r>
+        <w:t>TIVE ANALYSIS</w:t>
+      </w:r>
+    </w:p>
+    <w:p>
+      <w:pPr>
+        <w:rPr>
+          <w:sz w:val="28"/>
+          <w:szCs w:val="28"/>
+        </w:rPr>
+      </w:pPr>
+    </w:p>
+    <w:tbl>
+      <w:tblPr>
+        <w:tblStyle w:val="PlainTable2"/>
+        <w:tblW w:w="0" w:type="auto"/>
+        <w:tblLook w:val="00A0" w:firstRow="1" w:lastRow="0" w:firstColumn="1" w:lastColumn="0" w:noHBand="0" w:noVBand="0"/>
+      </w:tblPr>
+      <w:tblGrid>
+        <w:gridCol w:w="3116"/>
+        <w:gridCol w:w="2014"/>
+        <w:gridCol w:w="1980"/>
+        <w:gridCol w:w="1890"/>
+      </w:tblGrid>
+      <w:tr>
+        <w:trPr>
+          <w:cnfStyle w:val="100000000000" w:firstRow="1" w:lastRow="0" w:firstColumn="0" w:lastColumn="0" w:oddVBand="0" w:evenVBand="0" w:oddHBand="0" w:evenHBand="0" w:firstRowFirstColumn="0" w:firstRowLastColumn="0" w:lastRowFirstColumn="0" w:lastRowLastColumn="0"/>
+        </w:trPr>
+        <w:tc>
+          <w:tcPr>
+            <w:cnfStyle w:val="001000000000" w:firstRow="0" w:lastRow="0" w:firstColumn="1" w:lastColumn="0" w:oddVBand="0" w:evenVBand="0" w:oddHBand="0" w:evenHBand="0" w:firstRowFirstColumn="0" w:firstRowLastColumn="0" w:lastRowFirstColumn="0" w:lastRowLastColumn="0"/>
+            <w:tcW w:w="3116" w:type="dxa"/>
+          </w:tcPr>
+          <w:p>
+            <w:pPr>
+              <w:rPr>
+                <w:sz w:val="28"/>
+                <w:szCs w:val="28"/>
+              </w:rPr>
+            </w:pPr>
+            <w:r>
+              <w:rPr>
+                <w:sz w:val="28"/>
+                <w:szCs w:val="28"/>
+              </w:rPr>
+              <w:t>Features</w:t>
+            </w:r>
+          </w:p>
+        </w:tc>
+        <w:tc>
+          <w:tcPr>
+            <w:cnfStyle w:val="000010000000" w:firstRow="0" w:lastRow="0" w:firstColumn="0" w:lastColumn="0" w:oddVBand="1" w:evenVBand="0" w:oddHBand="0" w:evenHBand="0" w:firstRowFirstColumn="0" w:firstRowLastColumn="0" w:lastRowFirstColumn="0" w:lastRowLastColumn="0"/>
+            <w:tcW w:w="2014" w:type="dxa"/>
+          </w:tcPr>
+          <w:p>
+            <w:pPr>
+              <w:jc w:val="center"/>
+              <w:rPr>
+                <w:sz w:val="28"/>
+                <w:szCs w:val="28"/>
+              </w:rPr>
+            </w:pPr>
+            <w:r>
+              <w:rPr>
+                <w:sz w:val="28"/>
+                <w:szCs w:val="28"/>
+              </w:rPr>
+              <w:t xml:space="preserve">What 2 </w:t>
+            </w:r>
+            <w:r>
+              <w:rPr>
+                <w:sz w:val="28"/>
+                <w:szCs w:val="28"/>
+              </w:rPr>
+              <w:t>W</w:t>
+            </w:r>
+            <w:r>
+              <w:rPr>
+                <w:sz w:val="28"/>
+                <w:szCs w:val="28"/>
+              </w:rPr>
+              <w:t>atch</w:t>
+            </w:r>
+          </w:p>
+        </w:tc>
+        <w:tc>
+          <w:tcPr>
+            <w:cnfStyle w:val="000001000000" w:firstRow="0" w:lastRow="0" w:firstColumn="0" w:lastColumn="0" w:oddVBand="0" w:evenVBand="1" w:oddHBand="0" w:evenHBand="0" w:firstRowFirstColumn="0" w:firstRowLastColumn="0" w:lastRowFirstColumn="0" w:lastRowLastColumn="0"/>
+            <w:tcW w:w="1980" w:type="dxa"/>
+          </w:tcPr>
+          <w:p>
+            <w:pPr>
+              <w:jc w:val="center"/>
+              <w:rPr>
+                <w:sz w:val="28"/>
+                <w:szCs w:val="28"/>
+              </w:rPr>
+            </w:pPr>
+            <w:r>
+              <w:rPr>
+                <w:sz w:val="28"/>
+                <w:szCs w:val="28"/>
+              </w:rPr>
+              <w:t>Competitor 1</w:t>
+            </w:r>
+          </w:p>
+        </w:tc>
+        <w:tc>
+          <w:tcPr>
+            <w:cnfStyle w:val="000010000000" w:firstRow="0" w:lastRow="0" w:firstColumn="0" w:lastColumn="0" w:oddVBand="1" w:evenVBand="0" w:oddHBand="0" w:evenHBand="0" w:firstRowFirstColumn="0" w:firstRowLastColumn="0" w:lastRowFirstColumn="0" w:lastRowLastColumn="0"/>
+            <w:tcW w:w="1890" w:type="dxa"/>
+          </w:tcPr>
+          <w:p>
+            <w:pPr>
+              <w:jc w:val="center"/>
+              <w:rPr>
+                <w:sz w:val="28"/>
+                <w:szCs w:val="28"/>
+              </w:rPr>
+            </w:pPr>
+            <w:r>
+              <w:rPr>
+                <w:sz w:val="28"/>
+                <w:szCs w:val="28"/>
+              </w:rPr>
+              <w:t>Competitor 2</w:t>
+            </w:r>
+          </w:p>
+        </w:tc>
+      </w:tr>
+      <w:tr>
+        <w:trPr>
+          <w:cnfStyle w:val="000000100000" w:firstRow="0" w:lastRow="0" w:firstColumn="0" w:lastColumn="0" w:oddVBand="0" w:evenVBand="0" w:oddHBand="1" w:evenHBand="0" w:firstRowFirstColumn="0" w:firstRowLastColumn="0" w:lastRowFirstColumn="0" w:lastRowLastColumn="0"/>
+        </w:trPr>
+        <w:tc>
+          <w:tcPr>
+            <w:cnfStyle w:val="001000000000" w:firstRow="0" w:lastRow="0" w:firstColumn="1" w:lastColumn="0" w:oddVBand="0" w:evenVBand="0" w:oddHBand="0" w:evenHBand="0" w:firstRowFirstColumn="0" w:firstRowLastColumn="0" w:lastRowFirstColumn="0" w:lastRowLastColumn="0"/>
+            <w:tcW w:w="3116" w:type="dxa"/>
+          </w:tcPr>
+          <w:p>
+            <w:pPr>
+              <w:rPr>
+                <w:sz w:val="28"/>
+                <w:szCs w:val="28"/>
+              </w:rPr>
+            </w:pPr>
+            <w:r>
+              <w:rPr>
+                <w:sz w:val="28"/>
+                <w:szCs w:val="28"/>
+              </w:rPr>
+              <w:t>User-friendly</w:t>
+            </w:r>
+          </w:p>
+        </w:tc>
+        <w:tc>
+          <w:tcPr>
+            <w:cnfStyle w:val="000010000000" w:firstRow="0" w:lastRow="0" w:firstColumn="0" w:lastColumn="0" w:oddVBand="1" w:evenVBand="0" w:oddHBand="0" w:evenHBand="0" w:firstRowFirstColumn="0" w:firstRowLastColumn="0" w:lastRowFirstColumn="0" w:lastRowLastColumn="0"/>
+            <w:tcW w:w="2014" w:type="dxa"/>
+          </w:tcPr>
+          <w:p>
+            <w:pPr>
+              <w:pStyle w:val="ListParagraph"/>
+              <w:numPr>
+                <w:ilvl w:val="0"/>
+                <w:numId w:val="4"/>
+              </w:numPr>
+              <w:ind w:left="541" w:hanging="345"/>
+              <w:jc w:val="center"/>
+              <w:rPr>
+                <w:sz w:val="28"/>
+                <w:szCs w:val="28"/>
+              </w:rPr>
+            </w:pPr>
+          </w:p>
+        </w:tc>
+        <w:tc>
+          <w:tcPr>
+            <w:cnfStyle w:val="000001000000" w:firstRow="0" w:lastRow="0" w:firstColumn="0" w:lastColumn="0" w:oddVBand="0" w:evenVBand="1" w:oddHBand="0" w:evenHBand="0" w:firstRowFirstColumn="0" w:firstRowLastColumn="0" w:lastRowFirstColumn="0" w:lastRowLastColumn="0"/>
+            <w:tcW w:w="1980" w:type="dxa"/>
+          </w:tcPr>
+          <w:p>
+            <w:pPr>
+              <w:pStyle w:val="ListParagraph"/>
+              <w:numPr>
+                <w:ilvl w:val="0"/>
+                <w:numId w:val="4"/>
+              </w:numPr>
+              <w:ind w:left="256" w:firstLine="0"/>
+              <w:jc w:val="center"/>
+              <w:rPr>
+                <w:sz w:val="28"/>
+                <w:szCs w:val="28"/>
+              </w:rPr>
+            </w:pPr>
+          </w:p>
+        </w:tc>
+        <w:tc>
+          <w:tcPr>
+            <w:cnfStyle w:val="000010000000" w:firstRow="0" w:lastRow="0" w:firstColumn="0" w:lastColumn="0" w:oddVBand="1" w:evenVBand="0" w:oddHBand="0" w:evenHBand="0" w:firstRowFirstColumn="0" w:firstRowLastColumn="0" w:lastRowFirstColumn="0" w:lastRowLastColumn="0"/>
+            <w:tcW w:w="1890" w:type="dxa"/>
+          </w:tcPr>
+          <w:p>
+            <w:pPr>
+              <w:pStyle w:val="ListParagraph"/>
+              <w:numPr>
+                <w:ilvl w:val="0"/>
+                <w:numId w:val="4"/>
+              </w:numPr>
+              <w:ind w:left="346" w:firstLine="0"/>
+              <w:jc w:val="center"/>
+              <w:rPr>
+                <w:sz w:val="28"/>
+                <w:szCs w:val="28"/>
+              </w:rPr>
+            </w:pPr>
+          </w:p>
+        </w:tc>
+      </w:tr>
+      <w:tr>
+        <w:tc>
+          <w:tcPr>
+            <w:cnfStyle w:val="001000000000" w:firstRow="0" w:lastRow="0" w:firstColumn="1" w:lastColumn="0" w:oddVBand="0" w:evenVBand="0" w:oddHBand="0" w:evenHBand="0" w:firstRowFirstColumn="0" w:firstRowLastColumn="0" w:lastRowFirstColumn="0" w:lastRowLastColumn="0"/>
+            <w:tcW w:w="3116" w:type="dxa"/>
+          </w:tcPr>
+          <w:p>
+            <w:pPr>
+              <w:rPr>
+                <w:sz w:val="28"/>
+                <w:szCs w:val="28"/>
+              </w:rPr>
+            </w:pPr>
+            <w:r>
+              <w:rPr>
+                <w:sz w:val="28"/>
+                <w:szCs w:val="28"/>
+              </w:rPr>
+              <w:t>Effective navigation</w:t>
+            </w:r>
+          </w:p>
+        </w:tc>
+        <w:tc>
+          <w:tcPr>
+            <w:cnfStyle w:val="000010000000" w:firstRow="0" w:lastRow="0" w:firstColumn="0" w:lastColumn="0" w:oddVBand="1" w:evenVBand="0" w:oddHBand="0" w:evenHBand="0" w:firstRowFirstColumn="0" w:firstRowLastColumn="0" w:lastRowFirstColumn="0" w:lastRowLastColumn="0"/>
+            <w:tcW w:w="2014" w:type="dxa"/>
+          </w:tcPr>
+          <w:p>
+            <w:pPr>
+              <w:pStyle w:val="ListParagraph"/>
+              <w:numPr>
+                <w:ilvl w:val="0"/>
+                <w:numId w:val="3"/>
+              </w:numPr>
+              <w:ind w:left="541" w:hanging="345"/>
+              <w:jc w:val="center"/>
+              <w:rPr>
+                <w:sz w:val="28"/>
+                <w:szCs w:val="28"/>
+              </w:rPr>
+            </w:pPr>
+          </w:p>
+        </w:tc>
+        <w:tc>
+          <w:tcPr>
+            <w:cnfStyle w:val="000001000000" w:firstRow="0" w:lastRow="0" w:firstColumn="0" w:lastColumn="0" w:oddVBand="0" w:evenVBand="1" w:oddHBand="0" w:evenHBand="0" w:firstRowFirstColumn="0" w:firstRowLastColumn="0" w:lastRowFirstColumn="0" w:lastRowLastColumn="0"/>
+            <w:tcW w:w="1980" w:type="dxa"/>
+          </w:tcPr>
+          <w:p>
+            <w:pPr>
+              <w:pStyle w:val="ListParagraph"/>
+              <w:numPr>
+                <w:ilvl w:val="0"/>
+                <w:numId w:val="3"/>
+              </w:numPr>
+              <w:ind w:left="706" w:firstLine="90"/>
+              <w:rPr>
+                <w:sz w:val="28"/>
+                <w:szCs w:val="28"/>
+              </w:rPr>
+            </w:pPr>
+          </w:p>
+        </w:tc>
+        <w:tc>
+          <w:tcPr>
+            <w:cnfStyle w:val="000010000000" w:firstRow="0" w:lastRow="0" w:firstColumn="0" w:lastColumn="0" w:oddVBand="1" w:evenVBand="0" w:oddHBand="0" w:evenHBand="0" w:firstRowFirstColumn="0" w:firstRowLastColumn="0" w:lastRowFirstColumn="0" w:lastRowLastColumn="0"/>
+            <w:tcW w:w="1890" w:type="dxa"/>
+          </w:tcPr>
+          <w:p>
+            <w:pPr>
+              <w:ind w:left="346"/>
+              <w:jc w:val="center"/>
+              <w:rPr>
+                <w:sz w:val="28"/>
+                <w:szCs w:val="28"/>
+              </w:rPr>
+            </w:pPr>
+          </w:p>
+        </w:tc>
+      </w:tr>
+      <w:tr>
+        <w:trPr>
+          <w:cnfStyle w:val="000000100000" w:firstRow="0" w:lastRow="0" w:firstColumn="0" w:lastColumn="0" w:oddVBand="0" w:evenVBand="0" w:oddHBand="1" w:evenHBand="0" w:firstRowFirstColumn="0" w:firstRowLastColumn="0" w:lastRowFirstColumn="0" w:lastRowLastColumn="0"/>
+        </w:trPr>
+        <w:tc>
+          <w:tcPr>
+            <w:cnfStyle w:val="001000000000" w:firstRow="0" w:lastRow="0" w:firstColumn="1" w:lastColumn="0" w:oddVBand="0" w:evenVBand="0" w:oddHBand="0" w:evenHBand="0" w:firstRowFirstColumn="0" w:firstRowLastColumn="0" w:lastRowFirstColumn="0" w:lastRowLastColumn="0"/>
+            <w:tcW w:w="3116" w:type="dxa"/>
+          </w:tcPr>
+          <w:p>
+            <w:pPr>
+              <w:rPr>
+                <w:sz w:val="28"/>
+                <w:szCs w:val="28"/>
+              </w:rPr>
+            </w:pPr>
+            <w:r>
+              <w:rPr>
+                <w:sz w:val="28"/>
+                <w:szCs w:val="28"/>
+              </w:rPr>
+              <w:t>Web compatibility</w:t>
+            </w:r>
+          </w:p>
+        </w:tc>
+        <w:tc>
+          <w:tcPr>
+            <w:cnfStyle w:val="000010000000" w:firstRow="0" w:lastRow="0" w:firstColumn="0" w:lastColumn="0" w:oddVBand="1" w:evenVBand="0" w:oddHBand="0" w:evenHBand="0" w:firstRowFirstColumn="0" w:firstRowLastColumn="0" w:lastRowFirstColumn="0" w:lastRowLastColumn="0"/>
+            <w:tcW w:w="2014" w:type="dxa"/>
+          </w:tcPr>
+          <w:p>
+            <w:pPr>
+              <w:pStyle w:val="ListParagraph"/>
+              <w:numPr>
+                <w:ilvl w:val="0"/>
+                <w:numId w:val="3"/>
+              </w:numPr>
+              <w:ind w:left="541" w:hanging="345"/>
+              <w:jc w:val="center"/>
+              <w:rPr>
+                <w:sz w:val="28"/>
+                <w:szCs w:val="28"/>
+              </w:rPr>
+            </w:pPr>
+          </w:p>
+        </w:tc>
+        <w:tc>
+          <w:tcPr>
+            <w:cnfStyle w:val="000001000000" w:firstRow="0" w:lastRow="0" w:firstColumn="0" w:lastColumn="0" w:oddVBand="0" w:evenVBand="1" w:oddHBand="0" w:evenHBand="0" w:firstRowFirstColumn="0" w:firstRowLastColumn="0" w:lastRowFirstColumn="0" w:lastRowLastColumn="0"/>
+            <w:tcW w:w="1980" w:type="dxa"/>
+          </w:tcPr>
+          <w:p>
+            <w:pPr>
+              <w:pStyle w:val="ListParagraph"/>
+              <w:numPr>
+                <w:ilvl w:val="0"/>
+                <w:numId w:val="3"/>
+              </w:numPr>
+              <w:ind w:left="256" w:firstLine="0"/>
+              <w:jc w:val="center"/>
+              <w:rPr>
+                <w:sz w:val="28"/>
+                <w:szCs w:val="28"/>
+              </w:rPr>
+            </w:pPr>
+          </w:p>
+        </w:tc>
+        <w:tc>
+          <w:tcPr>
+            <w:cnfStyle w:val="000010000000" w:firstRow="0" w:lastRow="0" w:firstColumn="0" w:lastColumn="0" w:oddVBand="1" w:evenVBand="0" w:oddHBand="0" w:evenHBand="0" w:firstRowFirstColumn="0" w:firstRowLastColumn="0" w:lastRowFirstColumn="0" w:lastRowLastColumn="0"/>
+            <w:tcW w:w="1890" w:type="dxa"/>
+          </w:tcPr>
+          <w:p>
+            <w:pPr>
+              <w:ind w:left="346"/>
+              <w:jc w:val="center"/>
+              <w:rPr>
+                <w:sz w:val="28"/>
+                <w:szCs w:val="28"/>
+              </w:rPr>
+            </w:pPr>
+          </w:p>
+        </w:tc>
+      </w:tr>
+      <w:tr>
+        <w:tc>
+          <w:tcPr>
+            <w:cnfStyle w:val="001000000000" w:firstRow="0" w:lastRow="0" w:firstColumn="1" w:lastColumn="0" w:oddVBand="0" w:evenVBand="0" w:oddHBand="0" w:evenHBand="0" w:firstRowFirstColumn="0" w:firstRowLastColumn="0" w:lastRowFirstColumn="0" w:lastRowLastColumn="0"/>
+            <w:tcW w:w="3116" w:type="dxa"/>
+          </w:tcPr>
+          <w:p>
+            <w:pPr>
+              <w:rPr>
+                <w:sz w:val="28"/>
+                <w:szCs w:val="28"/>
+              </w:rPr>
+            </w:pPr>
+            <w:r>
+              <w:rPr>
+                <w:sz w:val="28"/>
+                <w:szCs w:val="28"/>
+              </w:rPr>
+              <w:t>Social networking</w:t>
+            </w:r>
+          </w:p>
+        </w:tc>
+        <w:tc>
+          <w:tcPr>
+            <w:cnfStyle w:val="000010000000" w:firstRow="0" w:lastRow="0" w:firstColumn="0" w:lastColumn="0" w:oddVBand="1" w:evenVBand="0" w:oddHBand="0" w:evenHBand="0" w:firstRowFirstColumn="0" w:firstRowLastColumn="0" w:lastRowFirstColumn="0" w:lastRowLastColumn="0"/>
+            <w:tcW w:w="2014" w:type="dxa"/>
+          </w:tcPr>
+          <w:p>
+            <w:pPr>
+              <w:pStyle w:val="ListParagraph"/>
+              <w:numPr>
+                <w:ilvl w:val="0"/>
+                <w:numId w:val="3"/>
+              </w:numPr>
+              <w:ind w:left="541" w:hanging="345"/>
+              <w:jc w:val="center"/>
+              <w:rPr>
+                <w:sz w:val="28"/>
+                <w:szCs w:val="28"/>
+              </w:rPr>
+            </w:pPr>
+          </w:p>
+        </w:tc>
+        <w:tc>
+          <w:tcPr>
+            <w:cnfStyle w:val="000001000000" w:firstRow="0" w:lastRow="0" w:firstColumn="0" w:lastColumn="0" w:oddVBand="0" w:evenVBand="1" w:oddHBand="0" w:evenHBand="0" w:firstRowFirstColumn="0" w:firstRowLastColumn="0" w:lastRowFirstColumn="0" w:lastRowLastColumn="0"/>
+            <w:tcW w:w="1980" w:type="dxa"/>
+          </w:tcPr>
+          <w:p>
+            <w:pPr>
+              <w:pStyle w:val="ListParagraph"/>
+              <w:numPr>
+                <w:ilvl w:val="0"/>
+                <w:numId w:val="3"/>
+              </w:numPr>
+              <w:ind w:left="256" w:firstLine="0"/>
+              <w:jc w:val="center"/>
+              <w:rPr>
+                <w:sz w:val="28"/>
+                <w:szCs w:val="28"/>
+              </w:rPr>
+            </w:pPr>
+          </w:p>
+        </w:tc>
+        <w:tc>
+          <w:tcPr>
+            <w:cnfStyle w:val="000010000000" w:firstRow="0" w:lastRow="0" w:firstColumn="0" w:lastColumn="0" w:oddVBand="1" w:evenVBand="0" w:oddHBand="0" w:evenHBand="0" w:firstRowFirstColumn="0" w:firstRowLastColumn="0" w:lastRowFirstColumn="0" w:lastRowLastColumn="0"/>
+            <w:tcW w:w="1890" w:type="dxa"/>
+          </w:tcPr>
+          <w:p>
+            <w:pPr>
+              <w:pStyle w:val="ListParagraph"/>
+              <w:numPr>
+                <w:ilvl w:val="0"/>
+                <w:numId w:val="3"/>
+              </w:numPr>
+              <w:ind w:left="346" w:firstLine="0"/>
+              <w:jc w:val="center"/>
+              <w:rPr>
+                <w:sz w:val="28"/>
+                <w:szCs w:val="28"/>
+              </w:rPr>
+            </w:pPr>
+          </w:p>
+        </w:tc>
+      </w:tr>
+      <w:tr>
+        <w:trPr>
+          <w:cnfStyle w:val="000000100000" w:firstRow="0" w:lastRow="0" w:firstColumn="0" w:lastColumn="0" w:oddVBand="0" w:evenVBand="0" w:oddHBand="1" w:evenHBand="0" w:firstRowFirstColumn="0" w:firstRowLastColumn="0" w:lastRowFirstColumn="0" w:lastRowLastColumn="0"/>
+        </w:trPr>
+        <w:tc>
+          <w:tcPr>
+            <w:cnfStyle w:val="001000000000" w:firstRow="0" w:lastRow="0" w:firstColumn="1" w:lastColumn="0" w:oddVBand="0" w:evenVBand="0" w:oddHBand="0" w:evenHBand="0" w:firstRowFirstColumn="0" w:firstRowLastColumn="0" w:lastRowFirstColumn="0" w:lastRowLastColumn="0"/>
+            <w:tcW w:w="3116" w:type="dxa"/>
+          </w:tcPr>
+          <w:p>
+            <w:pPr>
+              <w:rPr>
+                <w:sz w:val="28"/>
+                <w:szCs w:val="28"/>
+              </w:rPr>
+            </w:pPr>
+            <w:r>
+              <w:rPr>
+                <w:sz w:val="28"/>
+                <w:szCs w:val="28"/>
+              </w:rPr>
+              <w:t>Rating system</w:t>
+            </w:r>
+          </w:p>
+        </w:tc>
+        <w:tc>
+          <w:tcPr>
+            <w:cnfStyle w:val="000010000000" w:firstRow="0" w:lastRow="0" w:firstColumn="0" w:lastColumn="0" w:oddVBand="1" w:evenVBand="0" w:oddHBand="0" w:evenHBand="0" w:firstRowFirstColumn="0" w:firstRowLastColumn="0" w:lastRowFirstColumn="0" w:lastRowLastColumn="0"/>
+            <w:tcW w:w="2014" w:type="dxa"/>
+          </w:tcPr>
+          <w:p>
+            <w:pPr>
+              <w:pStyle w:val="ListParagraph"/>
+              <w:numPr>
+                <w:ilvl w:val="0"/>
+                <w:numId w:val="3"/>
+              </w:numPr>
+              <w:ind w:left="541" w:hanging="345"/>
+              <w:jc w:val="center"/>
+              <w:rPr>
+                <w:sz w:val="28"/>
+                <w:szCs w:val="28"/>
+              </w:rPr>
+            </w:pPr>
+          </w:p>
+        </w:tc>
+        <w:tc>
+          <w:tcPr>
+            <w:cnfStyle w:val="000001000000" w:firstRow="0" w:lastRow="0" w:firstColumn="0" w:lastColumn="0" w:oddVBand="0" w:evenVBand="1" w:oddHBand="0" w:evenHBand="0" w:firstRowFirstColumn="0" w:firstRowLastColumn="0" w:lastRowFirstColumn="0" w:lastRowLastColumn="0"/>
+            <w:tcW w:w="1980" w:type="dxa"/>
+          </w:tcPr>
+          <w:p>
+            <w:pPr>
+              <w:ind w:left="256"/>
+              <w:jc w:val="center"/>
+              <w:rPr>
+                <w:sz w:val="28"/>
+                <w:szCs w:val="28"/>
+              </w:rPr>
+            </w:pPr>
+          </w:p>
+        </w:tc>
+        <w:tc>
+          <w:tcPr>
+            <w:cnfStyle w:val="000010000000" w:firstRow="0" w:lastRow="0" w:firstColumn="0" w:lastColumn="0" w:oddVBand="1" w:evenVBand="0" w:oddHBand="0" w:evenHBand="0" w:firstRowFirstColumn="0" w:firstRowLastColumn="0" w:lastRowFirstColumn="0" w:lastRowLastColumn="0"/>
+            <w:tcW w:w="1890" w:type="dxa"/>
+          </w:tcPr>
+          <w:p>
+            <w:pPr>
+              <w:pStyle w:val="ListParagraph"/>
+              <w:numPr>
+                <w:ilvl w:val="0"/>
+                <w:numId w:val="3"/>
+              </w:numPr>
+              <w:ind w:left="346" w:firstLine="0"/>
+              <w:jc w:val="center"/>
+              <w:rPr>
+                <w:sz w:val="28"/>
+                <w:szCs w:val="28"/>
+              </w:rPr>
+            </w:pPr>
+          </w:p>
+        </w:tc>
+      </w:tr>
+    </w:tbl>
+    <w:p>
+      <w:pPr>
+        <w:rPr>
+          <w:sz w:val="28"/>
+          <w:szCs w:val="28"/>
+        </w:rPr>
+      </w:pPr>
+    </w:p>
+    <w:p>
+      <w:pPr>
+        <w:spacing w:line="360" w:lineRule="auto"/>
+        <w:ind w:firstLine="720"/>
+        <w:rPr>
+          <w:sz w:val="28"/>
+          <w:szCs w:val="28"/>
+        </w:rPr>
+      </w:pPr>
+      <w:r>
+        <w:rPr>
+          <w:sz w:val="28"/>
+          <w:szCs w:val="28"/>
+        </w:rPr>
+        <w:t xml:space="preserve">What </w:t>
+      </w:r>
+      <w:r>
+        <w:rPr>
+          <w:sz w:val="28"/>
+          <w:szCs w:val="28"/>
+        </w:rPr>
+        <w:t>2</w:t>
+      </w:r>
+      <w:r>
+        <w:rPr>
+          <w:sz w:val="28"/>
+          <w:szCs w:val="28"/>
+        </w:rPr>
+        <w:t xml:space="preserve"> </w:t>
+      </w:r>
+      <w:r>
+        <w:rPr>
+          <w:sz w:val="28"/>
+          <w:szCs w:val="28"/>
+        </w:rPr>
+        <w:t>W</w:t>
+      </w:r>
+      <w:r>
+        <w:rPr>
+          <w:sz w:val="28"/>
+          <w:szCs w:val="28"/>
+        </w:rPr>
+        <w:t xml:space="preserve">atch offers a user-friendly platform designed for people to organize their watch list. Our product makes it simpler to search and find names of movies of your liking. Unlike our competitor, we will provide you with the ability to join to discussions related to the genre of movies you are interested in </w:t>
+      </w:r>
+      <w:r>
+        <w:rPr>
+          <w:sz w:val="28"/>
+          <w:szCs w:val="28"/>
+        </w:rPr>
+        <w:lastRenderedPageBreak/>
+        <w:t xml:space="preserve">and give you the opportunity to share different titles with the community on the discussion. The rating system will rank the movies with a rating in numbers and not only “good or bad” as our competitors making our product unique. </w:t>
+      </w:r>
+    </w:p>
+    <w:p>
+      <w:pPr>
+        <w:spacing w:line="360" w:lineRule="auto"/>
+        <w:ind w:firstLine="720"/>
+        <w:rPr>
+          <w:sz w:val="28"/>
+          <w:szCs w:val="28"/>
+        </w:rPr>
+      </w:pPr>
     </w:p>
     <w:p>
       <w:pPr>
@@ -435,7 +999,7 @@
           <w:sz w:val="32"/>
           <w:szCs w:val="32"/>
         </w:rPr>
-        <w:t>OVERVIEW, SCENARIOS, USE CASES</w:t>
+        <w:t>DATA DEFINITION</w:t>
       </w:r>
     </w:p>
     <w:p>
@@ -471,7 +1035,7 @@
           <w:sz w:val="32"/>
           <w:szCs w:val="32"/>
         </w:rPr>
-        <w:t>INITIAL LIST OF HIGH-LEVEL FUNCTIONAL REQUIREMENTS</w:t>
+        <w:t>OVERVIEW, SCENARIOS, USE CASES</w:t>
       </w:r>
     </w:p>
     <w:p>
@@ -500,17 +1064,31 @@
           <w:szCs w:val="32"/>
         </w:rPr>
       </w:pPr>
-    </w:p>
-    <w:p>
-      <w:pPr>
-        <w:jc w:val="center"/>
+      <w:r>
         <w:rPr>
           <w:b/>
           <w:bCs/>
           <w:sz w:val="32"/>
           <w:szCs w:val="32"/>
         </w:rPr>
-      </w:pPr>
+        <w:t>INITIAL LIST OF HIGH-LEVEL FUNCTIONAL REQUIREMENTS</w:t>
+      </w:r>
+    </w:p>
+    <w:p>
+      <w:pPr>
+        <w:jc w:val="center"/>
+        <w:rPr>
+          <w:sz w:val="32"/>
+          <w:szCs w:val="32"/>
+        </w:rPr>
+      </w:pPr>
+      <w:r>
+        <w:rPr>
+          <w:sz w:val="32"/>
+          <w:szCs w:val="32"/>
+        </w:rPr>
+        <w:t>-</w:t>
+      </w:r>
     </w:p>
     <w:p>
       <w:pPr>
@@ -522,14 +1100,35 @@
           <w:szCs w:val="32"/>
         </w:rPr>
       </w:pPr>
-      <w:r>
+    </w:p>
+    <w:p>
+      <w:pPr>
+        <w:jc w:val="center"/>
         <w:rPr>
           <w:b/>
           <w:bCs/>
           <w:sz w:val="32"/>
           <w:szCs w:val="32"/>
         </w:rPr>
-        <w:lastRenderedPageBreak/>
+      </w:pPr>
+    </w:p>
+    <w:p>
+      <w:pPr>
+        <w:jc w:val="center"/>
+        <w:rPr>
+          <w:b/>
+          <w:bCs/>
+          <w:sz w:val="32"/>
+          <w:szCs w:val="32"/>
+        </w:rPr>
+      </w:pPr>
+      <w:r>
+        <w:rPr>
+          <w:b/>
+          <w:bCs/>
+          <w:sz w:val="32"/>
+          <w:szCs w:val="32"/>
+        </w:rPr>
         <w:t>LIST OF NON-FUNCTIONAL REQUIREMENTS</w:t>
       </w:r>
     </w:p>
@@ -777,8 +1376,121 @@
 </file>
 
 <file path=word/numbering.xml><?xml version="1.0" encoding="utf-8"?>
-<w:numbering xmlns:wpc="http://schemas.microsoft.com/office/word/2010/wordprocessingCanvas" xmlns:cx="http://schemas.microsoft.com/office/drawing/2014/chartex" xmlns:cx1="http://schemas.microsoft.com/office/drawing/2015/9/8/chartex" xmlns:cx2="http://schemas.microsoft.com/office/drawing/2015/10/21/chartex" xmlns:cx3="http://schemas.microsoft.com/office/drawing/2016/5/9/chartex" xmlns:cx4="http://schemas.microsoft.com/office/drawing/2016/5/10/chartex" xmlns:cx5="http://schemas.microsoft.com/office/drawing/2016/5/11/chartex" xmlns:cx6="http://schemas.microsoft.com/office/drawing/2016/5/12/chartex" xmlns:cx7="http://schemas.microsoft.com/office/drawing/2016/5/13/chartex" xmlns:cx8="http://schemas.microsoft.com/office/drawing/2016/5/14/chartex" xmlns:mc="http://schemas.openxmlformats.org/markup-compatibility/2006" xmlns:aink="http://schemas.microsoft.com/office/drawing/2016/ink" xmlns:am3d="http://schemas.microsoft.com/office/drawing/2017/model3d" xmlns:o="urn:schemas-microsoft-com:office:office" xmlns:r="http://schemas.openxmlformats.org/officeDocument/2006/relationships" xmlns:m="http://schemas.openxmlformats.org/officeDocument/2006/math" xmlns:v="urn:schemas-microsoft-com:vml" xmlns:wp14="http://schemas.microsoft.com/office/word/2010/wordprocessingDrawing" xmlns:wp="http://schemas.openxmlformats.org/drawingml/2006/wordprocessingDrawing" xmlns:w10="urn:schemas-microsoft-com:office:word" xmlns:w="http://schemas.openxmlformats.org/wordprocessingml/2006/main" xmlns:w14="http://schemas.microsoft.com/office/word/2010/wordml" xmlns:w15="http://schemas.microsoft.com/office/word/2012/wordml" xmlns:w16cid="http://schemas.microsoft.com/office/word/2016/wordml/cid" xmlns:w16se="http://schemas.microsoft.com/office/word/2015/wordml/symex" xmlns:wpg="http://schemas.microsoft.com/office/word/2010/wordprocessingGroup" xmlns:wpi="http://schemas.microsoft.com/office/word/2010/wordprocessingInk" xmlns:wne="http://schemas.microsoft.com/office/word/2006/wordml" xmlns:wps="http://schemas.microsoft.com/office/word/2010/wordprocessingShape" mc:Ignorable="w14 w15 w16se w16cid wp14">
+<w:numbering xmlns:wpc="http://schemas.microsoft.com/office/word/2010/wordprocessingCanvas" xmlns:cx="http://schemas.microsoft.com/office/drawing/2014/chartex" xmlns:cx1="http://schemas.microsoft.com/office/drawing/2015/9/8/chartex" xmlns:cx2="http://schemas.microsoft.com/office/drawing/2015/10/21/chartex" xmlns:cx3="http://schemas.microsoft.com/office/drawing/2016/5/9/chartex" xmlns:cx4="http://schemas.microsoft.com/office/drawing/2016/5/10/chartex" xmlns:cx5="http://schemas.microsoft.com/office/drawing/2016/5/11/chartex" xmlns:cx6="http://schemas.microsoft.com/office/drawing/2016/5/12/chartex" xmlns:cx7="http://schemas.microsoft.com/office/drawing/2016/5/13/chartex" xmlns:cx8="http://schemas.microsoft.com/office/drawing/2016/5/14/chartex" xmlns:mc="http://schemas.openxmlformats.org/markup-compatibility/2006" xmlns:aink="http://schemas.microsoft.com/office/drawing/2016/ink" xmlns:am3d="http://schemas.microsoft.com/office/drawing/2017/model3d" xmlns:o="urn:schemas-microsoft-com:office:office" xmlns:r="http://schemas.openxmlformats.org/officeDocument/2006/relationships" xmlns:m="http://schemas.openxmlformats.org/officeDocument/2006/math" xmlns:v="urn:schemas-microsoft-com:vml" xmlns:wp14="http://schemas.microsoft.com/office/word/2010/wordprocessingDrawing" xmlns:wp="http://schemas.openxmlformats.org/drawingml/2006/wordprocessingDrawing" xmlns:w10="urn:schemas-microsoft-com:office:word" xmlns:w="http://schemas.openxmlformats.org/wordprocessingml/2006/main" xmlns:w14="http://schemas.microsoft.com/office/word/2010/wordml" xmlns:w15="http://schemas.microsoft.com/office/word/2012/wordml" xmlns:w16cex="http://schemas.microsoft.com/office/word/2018/wordml/cex" xmlns:w16cid="http://schemas.microsoft.com/office/word/2016/wordml/cid" xmlns:w16="http://schemas.microsoft.com/office/word/2018/wordml" xmlns:w16se="http://schemas.microsoft.com/office/word/2015/wordml/symex" xmlns:wpg="http://schemas.microsoft.com/office/word/2010/wordprocessingGroup" xmlns:wpi="http://schemas.microsoft.com/office/word/2010/wordprocessingInk" xmlns:wne="http://schemas.microsoft.com/office/word/2006/wordml" xmlns:wps="http://schemas.microsoft.com/office/word/2010/wordprocessingShape" mc:Ignorable="w14 w15 w16se w16cid w16 w16cex wp14">
   <w:abstractNum w:abstractNumId="0" w15:restartNumberingAfterBreak="0">
+    <w:nsid w:val="0AE6380A"/>
+    <w:multiLevelType w:val="hybridMultilevel"/>
+    <w:tmpl w:val="DA4423AA"/>
+    <w:lvl w:ilvl="0" w:tplc="0409000D">
+      <w:start w:val="1"/>
+      <w:numFmt w:val="bullet"/>
+      <w:lvlText w:val=""/>
+      <w:lvlJc w:val="left"/>
+      <w:pPr>
+        <w:ind w:left="720" w:hanging="360"/>
+      </w:pPr>
+      <w:rPr>
+        <w:rFonts w:ascii="Wingdings" w:hAnsi="Wingdings" w:hint="default"/>
+      </w:rPr>
+    </w:lvl>
+    <w:lvl w:ilvl="1" w:tplc="04090003" w:tentative="1">
+      <w:start w:val="1"/>
+      <w:numFmt w:val="bullet"/>
+      <w:lvlText w:val="o"/>
+      <w:lvlJc w:val="left"/>
+      <w:pPr>
+        <w:ind w:left="1440" w:hanging="360"/>
+      </w:pPr>
+      <w:rPr>
+        <w:rFonts w:ascii="Courier New" w:hAnsi="Courier New" w:cs="Courier New" w:hint="default"/>
+      </w:rPr>
+    </w:lvl>
+    <w:lvl w:ilvl="2" w:tplc="04090005" w:tentative="1">
+      <w:start w:val="1"/>
+      <w:numFmt w:val="bullet"/>
+      <w:lvlText w:val=""/>
+      <w:lvlJc w:val="left"/>
+      <w:pPr>
+        <w:ind w:left="2160" w:hanging="360"/>
+      </w:pPr>
+      <w:rPr>
+        <w:rFonts w:ascii="Wingdings" w:hAnsi="Wingdings" w:hint="default"/>
+      </w:rPr>
+    </w:lvl>
+    <w:lvl w:ilvl="3" w:tplc="04090001" w:tentative="1">
+      <w:start w:val="1"/>
+      <w:numFmt w:val="bullet"/>
+      <w:lvlText w:val=""/>
+      <w:lvlJc w:val="left"/>
+      <w:pPr>
+        <w:ind w:left="2880" w:hanging="360"/>
+      </w:pPr>
+      <w:rPr>
+        <w:rFonts w:ascii="Symbol" w:hAnsi="Symbol" w:hint="default"/>
+      </w:rPr>
+    </w:lvl>
+    <w:lvl w:ilvl="4" w:tplc="04090003" w:tentative="1">
+      <w:start w:val="1"/>
+      <w:numFmt w:val="bullet"/>
+      <w:lvlText w:val="o"/>
+      <w:lvlJc w:val="left"/>
+      <w:pPr>
+        <w:ind w:left="3600" w:hanging="360"/>
+      </w:pPr>
+      <w:rPr>
+        <w:rFonts w:ascii="Courier New" w:hAnsi="Courier New" w:cs="Courier New" w:hint="default"/>
+      </w:rPr>
+    </w:lvl>
+    <w:lvl w:ilvl="5" w:tplc="04090005" w:tentative="1">
+      <w:start w:val="1"/>
+      <w:numFmt w:val="bullet"/>
+      <w:lvlText w:val=""/>
+      <w:lvlJc w:val="left"/>
+      <w:pPr>
+        <w:ind w:left="4320" w:hanging="360"/>
+      </w:pPr>
+      <w:rPr>
+        <w:rFonts w:ascii="Wingdings" w:hAnsi="Wingdings" w:hint="default"/>
+      </w:rPr>
+    </w:lvl>
+    <w:lvl w:ilvl="6" w:tplc="04090001" w:tentative="1">
+      <w:start w:val="1"/>
+      <w:numFmt w:val="bullet"/>
+      <w:lvlText w:val=""/>
+      <w:lvlJc w:val="left"/>
+      <w:pPr>
+        <w:ind w:left="5040" w:hanging="360"/>
+      </w:pPr>
+      <w:rPr>
+        <w:rFonts w:ascii="Symbol" w:hAnsi="Symbol" w:hint="default"/>
+      </w:rPr>
+    </w:lvl>
+    <w:lvl w:ilvl="7" w:tplc="04090003" w:tentative="1">
+      <w:start w:val="1"/>
+      <w:numFmt w:val="bullet"/>
+      <w:lvlText w:val="o"/>
+      <w:lvlJc w:val="left"/>
+      <w:pPr>
+        <w:ind w:left="5760" w:hanging="360"/>
+      </w:pPr>
+      <w:rPr>
+        <w:rFonts w:ascii="Courier New" w:hAnsi="Courier New" w:cs="Courier New" w:hint="default"/>
+      </w:rPr>
+    </w:lvl>
+    <w:lvl w:ilvl="8" w:tplc="04090005" w:tentative="1">
+      <w:start w:val="1"/>
+      <w:numFmt w:val="bullet"/>
+      <w:lvlText w:val=""/>
+      <w:lvlJc w:val="left"/>
+      <w:pPr>
+        <w:ind w:left="6480" w:hanging="360"/>
+      </w:pPr>
+      <w:rPr>
+        <w:rFonts w:ascii="Wingdings" w:hAnsi="Wingdings" w:hint="default"/>
+      </w:rPr>
+    </w:lvl>
+  </w:abstractNum>
+  <w:abstractNum w:abstractNumId="1" w15:restartNumberingAfterBreak="0">
     <w:nsid w:val="10B3516B"/>
     <w:multiLevelType w:val="multilevel"/>
     <w:tmpl w:val="9174A13E"/>
@@ -927,7 +1639,7 @@
       </w:rPr>
     </w:lvl>
   </w:abstractNum>
-  <w:abstractNum w:abstractNumId="1" w15:restartNumberingAfterBreak="0">
+  <w:abstractNum w:abstractNumId="2" w15:restartNumberingAfterBreak="0">
     <w:nsid w:val="32BC10C2"/>
     <w:multiLevelType w:val="hybridMultilevel"/>
     <w:tmpl w:val="6CFA12A0"/>
@@ -1016,17 +1728,136 @@
       </w:pPr>
     </w:lvl>
   </w:abstractNum>
+  <w:abstractNum w:abstractNumId="3" w15:restartNumberingAfterBreak="0">
+    <w:nsid w:val="79F6333A"/>
+    <w:multiLevelType w:val="hybridMultilevel"/>
+    <w:tmpl w:val="0A62D34E"/>
+    <w:lvl w:ilvl="0" w:tplc="0409000D">
+      <w:start w:val="1"/>
+      <w:numFmt w:val="bullet"/>
+      <w:lvlText w:val=""/>
+      <w:lvlJc w:val="left"/>
+      <w:pPr>
+        <w:ind w:left="1440" w:hanging="360"/>
+      </w:pPr>
+      <w:rPr>
+        <w:rFonts w:ascii="Wingdings" w:hAnsi="Wingdings" w:hint="default"/>
+      </w:rPr>
+    </w:lvl>
+    <w:lvl w:ilvl="1" w:tplc="04090003" w:tentative="1">
+      <w:start w:val="1"/>
+      <w:numFmt w:val="bullet"/>
+      <w:lvlText w:val="o"/>
+      <w:lvlJc w:val="left"/>
+      <w:pPr>
+        <w:ind w:left="2160" w:hanging="360"/>
+      </w:pPr>
+      <w:rPr>
+        <w:rFonts w:ascii="Courier New" w:hAnsi="Courier New" w:cs="Courier New" w:hint="default"/>
+      </w:rPr>
+    </w:lvl>
+    <w:lvl w:ilvl="2" w:tplc="04090005" w:tentative="1">
+      <w:start w:val="1"/>
+      <w:numFmt w:val="bullet"/>
+      <w:lvlText w:val=""/>
+      <w:lvlJc w:val="left"/>
+      <w:pPr>
+        <w:ind w:left="2880" w:hanging="360"/>
+      </w:pPr>
+      <w:rPr>
+        <w:rFonts w:ascii="Wingdings" w:hAnsi="Wingdings" w:hint="default"/>
+      </w:rPr>
+    </w:lvl>
+    <w:lvl w:ilvl="3" w:tplc="04090001" w:tentative="1">
+      <w:start w:val="1"/>
+      <w:numFmt w:val="bullet"/>
+      <w:lvlText w:val=""/>
+      <w:lvlJc w:val="left"/>
+      <w:pPr>
+        <w:ind w:left="3600" w:hanging="360"/>
+      </w:pPr>
+      <w:rPr>
+        <w:rFonts w:ascii="Symbol" w:hAnsi="Symbol" w:hint="default"/>
+      </w:rPr>
+    </w:lvl>
+    <w:lvl w:ilvl="4" w:tplc="04090003" w:tentative="1">
+      <w:start w:val="1"/>
+      <w:numFmt w:val="bullet"/>
+      <w:lvlText w:val="o"/>
+      <w:lvlJc w:val="left"/>
+      <w:pPr>
+        <w:ind w:left="4320" w:hanging="360"/>
+      </w:pPr>
+      <w:rPr>
+        <w:rFonts w:ascii="Courier New" w:hAnsi="Courier New" w:cs="Courier New" w:hint="default"/>
+      </w:rPr>
+    </w:lvl>
+    <w:lvl w:ilvl="5" w:tplc="04090005" w:tentative="1">
+      <w:start w:val="1"/>
+      <w:numFmt w:val="bullet"/>
+      <w:lvlText w:val=""/>
+      <w:lvlJc w:val="left"/>
+      <w:pPr>
+        <w:ind w:left="5040" w:hanging="360"/>
+      </w:pPr>
+      <w:rPr>
+        <w:rFonts w:ascii="Wingdings" w:hAnsi="Wingdings" w:hint="default"/>
+      </w:rPr>
+    </w:lvl>
+    <w:lvl w:ilvl="6" w:tplc="04090001" w:tentative="1">
+      <w:start w:val="1"/>
+      <w:numFmt w:val="bullet"/>
+      <w:lvlText w:val=""/>
+      <w:lvlJc w:val="left"/>
+      <w:pPr>
+        <w:ind w:left="5760" w:hanging="360"/>
+      </w:pPr>
+      <w:rPr>
+        <w:rFonts w:ascii="Symbol" w:hAnsi="Symbol" w:hint="default"/>
+      </w:rPr>
+    </w:lvl>
+    <w:lvl w:ilvl="7" w:tplc="04090003" w:tentative="1">
+      <w:start w:val="1"/>
+      <w:numFmt w:val="bullet"/>
+      <w:lvlText w:val="o"/>
+      <w:lvlJc w:val="left"/>
+      <w:pPr>
+        <w:ind w:left="6480" w:hanging="360"/>
+      </w:pPr>
+      <w:rPr>
+        <w:rFonts w:ascii="Courier New" w:hAnsi="Courier New" w:cs="Courier New" w:hint="default"/>
+      </w:rPr>
+    </w:lvl>
+    <w:lvl w:ilvl="8" w:tplc="04090005" w:tentative="1">
+      <w:start w:val="1"/>
+      <w:numFmt w:val="bullet"/>
+      <w:lvlText w:val=""/>
+      <w:lvlJc w:val="left"/>
+      <w:pPr>
+        <w:ind w:left="7200" w:hanging="360"/>
+      </w:pPr>
+      <w:rPr>
+        <w:rFonts w:ascii="Wingdings" w:hAnsi="Wingdings" w:hint="default"/>
+      </w:rPr>
+    </w:lvl>
+  </w:abstractNum>
   <w:num w:numId="1">
-    <w:abstractNumId w:val="0"/>
+    <w:abstractNumId w:val="1"/>
   </w:num>
   <w:num w:numId="2">
-    <w:abstractNumId w:val="1"/>
+    <w:abstractNumId w:val="2"/>
+  </w:num>
+  <w:num w:numId="3">
+    <w:abstractNumId w:val="3"/>
+  </w:num>
+  <w:num w:numId="4">
+    <w:abstractNumId w:val="0"/>
   </w:num>
 </w:numbering>
 </file>
 
 <file path=word/styles.xml><?xml version="1.0" encoding="utf-8"?>
-<w:styles xmlns:mc="http://schemas.openxmlformats.org/markup-compatibility/2006" xmlns:r="http://schemas.openxmlformats.org/officeDocument/2006/relationships" xmlns:w="http://schemas.openxmlformats.org/wordprocessingml/2006/main" xmlns:w14="http://schemas.microsoft.com/office/word/2010/wordml" xmlns:w15="http://schemas.microsoft.com/office/word/2012/wordml" xmlns:w16cid="http://schemas.microsoft.com/office/word/2016/wordml/cid" xmlns:w16se="http://schemas.microsoft.com/office/word/2015/wordml/symex" mc:Ignorable="w14 w15 w16se w16cid">
+<w:styles xmlns:mc="http://schemas.openxmlformats.org/markup-compatibility/2006" xmlns:r="http://schemas.openxmlformats.org/officeDocument/2006/relationships" xmlns:w="http://schemas.openxmlformats.org/wordprocessingml/2006/main" xmlns:w14="http://schemas.microsoft.com/office/word/2010/wordml" xmlns:w15="http://schemas.microsoft.com/office/word/2012/wordml" xmlns:w16cex="http://schemas.microsoft.com/office/word/2018/wordml/cex" xmlns:w16cid="http://schemas.microsoft.com/office/word/2016/wordml/cid" xmlns:w16="http://schemas.microsoft.com/office/word/2018/wordml" xmlns:w16se="http://schemas.microsoft.com/office/word/2015/wordml/symex" mc:Ignorable="w14 w15 w16se w16cid w16 w16cex">
   <w:docDefaults>
     <w:rPrDefault>
       <w:rPr>
@@ -1042,7 +1873,7 @@
       </w:pPr>
     </w:pPrDefault>
   </w:docDefaults>
-  <w:latentStyles w:defLockedState="0" w:defUIPriority="99" w:defSemiHidden="0" w:defUnhideWhenUsed="0" w:defQFormat="0" w:count="377">
+  <w:latentStyles w:defLockedState="0" w:defUIPriority="99" w:defSemiHidden="0" w:defUnhideWhenUsed="0" w:defQFormat="0" w:count="376">
     <w:lsdException w:name="Normal" w:uiPriority="0" w:qFormat="1"/>
     <w:lsdException w:name="heading 1" w:uiPriority="9" w:qFormat="1"/>
     <w:lsdException w:name="heading 2" w:semiHidden="1" w:uiPriority="9" w:unhideWhenUsed="1" w:qFormat="1"/>
@@ -1148,6 +1979,7 @@
     <w:lsdException w:name="HTML Sample" w:semiHidden="1" w:unhideWhenUsed="1"/>
     <w:lsdException w:name="HTML Typewriter" w:semiHidden="1" w:unhideWhenUsed="1"/>
     <w:lsdException w:name="HTML Variable" w:semiHidden="1" w:unhideWhenUsed="1"/>
+    <w:lsdException w:name="Normal Table" w:semiHidden="1" w:unhideWhenUsed="1"/>
     <w:lsdException w:name="annotation subject" w:semiHidden="1" w:unhideWhenUsed="1"/>
     <w:lsdException w:name="No List" w:semiHidden="1" w:unhideWhenUsed="1"/>
     <w:lsdException w:name="Outline List 1" w:semiHidden="1" w:unhideWhenUsed="1"/>
@@ -1193,9 +2025,11 @@
     <w:lsdException w:name="Table Subtle 1" w:semiHidden="1" w:unhideWhenUsed="1"/>
     <w:lsdException w:name="Table Subtle 2" w:semiHidden="1" w:unhideWhenUsed="1"/>
     <w:lsdException w:name="Table Web 1" w:semiHidden="1" w:unhideWhenUsed="1"/>
+    <w:lsdException w:name="Table Web 2" w:semiHidden="1" w:unhideWhenUsed="1"/>
     <w:lsdException w:name="Table Web 3" w:semiHidden="1" w:unhideWhenUsed="1"/>
     <w:lsdException w:name="Balloon Text" w:semiHidden="1" w:unhideWhenUsed="1"/>
     <w:lsdException w:name="Table Grid" w:uiPriority="39"/>
+    <w:lsdException w:name="Table Theme" w:semiHidden="1" w:unhideWhenUsed="1"/>
     <w:lsdException w:name="Placeholder Text" w:semiHidden="1"/>
     <w:lsdException w:name="No Spacing" w:uiPriority="1" w:qFormat="1"/>
     <w:lsdException w:name="Light Shading" w:uiPriority="60"/>
@@ -1416,7 +2250,6 @@
     <w:lsdException w:name="Hashtag" w:semiHidden="1" w:unhideWhenUsed="1"/>
     <w:lsdException w:name="Unresolved Mention" w:semiHidden="1" w:unhideWhenUsed="1"/>
     <w:lsdException w:name="Smart Link" w:semiHidden="1" w:unhideWhenUsed="1"/>
-    <w:lsdException w:name="Smart Link Error" w:semiHidden="1" w:unhideWhenUsed="1"/>
   </w:latentStyles>
   <w:style w:type="paragraph" w:default="1" w:styleId="Normal">
     <w:name w:val="Normal"/>
@@ -1459,6 +2292,86 @@
       <w:ind w:left="720"/>
       <w:contextualSpacing/>
     </w:pPr>
+  </w:style>
+  <w:style w:type="table" w:styleId="PlainTable2">
+    <w:name w:val="Plain Table 2"/>
+    <w:basedOn w:val="TableNormal"/>
+    <w:uiPriority w:val="42"/>
+    <w:rsid w:val="0009312B"/>
+    <w:pPr>
+      <w:spacing w:after="0" w:line="240" w:lineRule="auto"/>
+    </w:pPr>
+    <w:tblPr>
+      <w:tblStyleRowBandSize w:val="1"/>
+      <w:tblStyleColBandSize w:val="1"/>
+      <w:tblBorders>
+        <w:top w:val="single" w:sz="4" w:space="0" w:color="7F7F7F" w:themeColor="text1" w:themeTint="80"/>
+        <w:bottom w:val="single" w:sz="4" w:space="0" w:color="7F7F7F" w:themeColor="text1" w:themeTint="80"/>
+      </w:tblBorders>
+    </w:tblPr>
+    <w:tblStylePr w:type="firstRow">
+      <w:rPr>
+        <w:b/>
+        <w:bCs/>
+      </w:rPr>
+      <w:tblPr/>
+      <w:tcPr>
+        <w:tcBorders>
+          <w:bottom w:val="single" w:sz="4" w:space="0" w:color="7F7F7F" w:themeColor="text1" w:themeTint="80"/>
+        </w:tcBorders>
+      </w:tcPr>
+    </w:tblStylePr>
+    <w:tblStylePr w:type="lastRow">
+      <w:rPr>
+        <w:b/>
+        <w:bCs/>
+      </w:rPr>
+      <w:tblPr/>
+      <w:tcPr>
+        <w:tcBorders>
+          <w:top w:val="single" w:sz="4" w:space="0" w:color="7F7F7F" w:themeColor="text1" w:themeTint="80"/>
+        </w:tcBorders>
+      </w:tcPr>
+    </w:tblStylePr>
+    <w:tblStylePr w:type="firstCol">
+      <w:rPr>
+        <w:b/>
+        <w:bCs/>
+      </w:rPr>
+    </w:tblStylePr>
+    <w:tblStylePr w:type="lastCol">
+      <w:rPr>
+        <w:b/>
+        <w:bCs/>
+      </w:rPr>
+    </w:tblStylePr>
+    <w:tblStylePr w:type="band1Vert">
+      <w:tblPr/>
+      <w:tcPr>
+        <w:tcBorders>
+          <w:left w:val="single" w:sz="4" w:space="0" w:color="7F7F7F" w:themeColor="text1" w:themeTint="80"/>
+          <w:right w:val="single" w:sz="4" w:space="0" w:color="7F7F7F" w:themeColor="text1" w:themeTint="80"/>
+        </w:tcBorders>
+      </w:tcPr>
+    </w:tblStylePr>
+    <w:tblStylePr w:type="band2Vert">
+      <w:tblPr/>
+      <w:tcPr>
+        <w:tcBorders>
+          <w:left w:val="single" w:sz="4" w:space="0" w:color="7F7F7F" w:themeColor="text1" w:themeTint="80"/>
+          <w:right w:val="single" w:sz="4" w:space="0" w:color="7F7F7F" w:themeColor="text1" w:themeTint="80"/>
+        </w:tcBorders>
+      </w:tcPr>
+    </w:tblStylePr>
+    <w:tblStylePr w:type="band1Horz">
+      <w:tblPr/>
+      <w:tcPr>
+        <w:tcBorders>
+          <w:top w:val="single" w:sz="4" w:space="0" w:color="7F7F7F" w:themeColor="text1" w:themeTint="80"/>
+          <w:bottom w:val="single" w:sz="4" w:space="0" w:color="7F7F7F" w:themeColor="text1" w:themeTint="80"/>
+        </w:tcBorders>
+      </w:tcPr>
+    </w:tblStylePr>
   </w:style>
 </w:styles>
 </file>

</xml_diff>